<commit_message>
Test 3 prep minor update number 4
New R files for installation and creating forms and letters
</commit_message>
<xml_diff>
--- a/NRCS_Wetland_Tools_Pro/SUPPORT/Templates/NRCS-CPA-026-WC-Template.docx
+++ b/NRCS_Wetland_Tools_Pro/SUPPORT/Templates/NRCS-CPA-026-WC-Template.docx
@@ -976,7 +976,7 @@
     <w:name w:val="heading 2"/>
     <w:next w:val="Normal"/>
     <w:qFormat/>
-    <w:rsid w:val="00822E91"/>
+    <w:rsid w:val="00DA0939"/>
     <w:pPr>
       <w:spacing w:before="240" w:after="240"/>
       <w:outlineLvl w:val="1"/>
@@ -984,7 +984,7 @@
     <w:rPr>
       <w:b/>
       <w:noProof/>
-      <w:sz w:val="30"/>
+      <w:sz w:val="28"/>
     </w:rPr>
   </w:style>
   <w:style w:type="paragraph" w:styleId="Heading3">
@@ -1262,12 +1262,11 @@
     <w:basedOn w:val="Normal"/>
     <w:uiPriority w:val="1"/>
     <w:qFormat/>
-    <w:rsid w:val="00DE1A48"/>
+    <w:rsid w:val="00B068BF"/>
     <w:pPr>
       <w:widowControl w:val="0"/>
       <w:autoSpaceDE w:val="0"/>
       <w:autoSpaceDN w:val="0"/>
-      <w:jc w:val="center"/>
     </w:pPr>
     <w:rPr>
       <w:noProof w:val="0"/>

</xml_diff>

<commit_message>
Form and letter updated
Corrected a bug to handle additional columns in new input table.
</commit_message>
<xml_diff>
--- a/NRCS_Wetland_Tools_Pro/SUPPORT/Templates/NRCS-CPA-026-WC-Template.docx
+++ b/NRCS_Wetland_Tools_Pro/SUPPORT/Templates/NRCS-CPA-026-WC-Template.docx
@@ -2,125 +2,6 @@
 <file path=word/document.xml><?xml version="1.0" encoding="utf-8"?>
 <w:document xmlns:wpc="http://schemas.microsoft.com/office/word/2010/wordprocessingCanvas" xmlns:cx="http://schemas.microsoft.com/office/drawing/2014/chartex" xmlns:cx1="http://schemas.microsoft.com/office/drawing/2015/9/8/chartex" xmlns:cx2="http://schemas.microsoft.com/office/drawing/2015/10/21/chartex" xmlns:cx3="http://schemas.microsoft.com/office/drawing/2016/5/9/chartex" xmlns:cx4="http://schemas.microsoft.com/office/drawing/2016/5/10/chartex" xmlns:cx5="http://schemas.microsoft.com/office/drawing/2016/5/11/chartex" xmlns:cx6="http://schemas.microsoft.com/office/drawing/2016/5/12/chartex" xmlns:cx7="http://schemas.microsoft.com/office/drawing/2016/5/13/chartex" xmlns:cx8="http://schemas.microsoft.com/office/drawing/2016/5/14/chartex" xmlns:mc="http://schemas.openxmlformats.org/markup-compatibility/2006" xmlns:aink="http://schemas.microsoft.com/office/drawing/2016/ink" xmlns:am3d="http://schemas.microsoft.com/office/drawing/2017/model3d" xmlns:o="urn:schemas-microsoft-com:office:office" xmlns:r="http://schemas.openxmlformats.org/officeDocument/2006/relationships" xmlns:m="http://schemas.openxmlformats.org/officeDocument/2006/math" xmlns:v="urn:schemas-microsoft-com:vml" xmlns:wp14="http://schemas.microsoft.com/office/word/2010/wordprocessingDrawing" xmlns:wp="http://schemas.openxmlformats.org/drawingml/2006/wordprocessingDrawing" xmlns:w10="urn:schemas-microsoft-com:office:word" xmlns:w="http://schemas.openxmlformats.org/wordprocessingml/2006/main" xmlns:w14="http://schemas.microsoft.com/office/word/2010/wordml" xmlns:w15="http://schemas.microsoft.com/office/word/2012/wordml" xmlns:w16cex="http://schemas.microsoft.com/office/word/2018/wordml/cex" xmlns:w16cid="http://schemas.microsoft.com/office/word/2016/wordml/cid" xmlns:w16="http://schemas.microsoft.com/office/word/2018/wordml" xmlns:w16se="http://schemas.microsoft.com/office/word/2015/wordml/symex" xmlns:wpg="http://schemas.microsoft.com/office/word/2010/wordprocessingGroup" xmlns:wpi="http://schemas.microsoft.com/office/word/2010/wordprocessingInk" xmlns:wne="http://schemas.microsoft.com/office/word/2006/wordml" xmlns:wps="http://schemas.microsoft.com/office/word/2010/wordprocessingShape" mc:Ignorable="w14 w15 w16se w16cid w16 w16cex wp14">
   <w:body>
-    <w:p>
-      <w:pPr>
-        <w:rPr>
-          <w:szCs w:val="22"/>
-        </w:rPr>
-      </w:pPr>
-    </w:p>
-    <w:p>
-      <w:pPr>
-        <w:rPr>
-          <w:szCs w:val="22"/>
-        </w:rPr>
-      </w:pPr>
-    </w:p>
-    <w:p>
-      <w:pPr>
-        <w:rPr>
-          <w:szCs w:val="22"/>
-        </w:rPr>
-      </w:pPr>
-    </w:p>
-    <w:p>
-      <w:pPr>
-        <w:rPr>
-          <w:szCs w:val="22"/>
-        </w:rPr>
-      </w:pPr>
-    </w:p>
-    <w:p>
-      <w:pPr>
-        <w:rPr>
-          <w:szCs w:val="22"/>
-        </w:rPr>
-      </w:pPr>
-    </w:p>
-    <w:p>
-      <w:pPr>
-        <w:rPr>
-          <w:szCs w:val="22"/>
-        </w:rPr>
-      </w:pPr>
-    </w:p>
-    <w:p>
-      <w:pPr>
-        <w:rPr>
-          <w:szCs w:val="22"/>
-        </w:rPr>
-      </w:pPr>
-    </w:p>
-    <w:p>
-      <w:pPr>
-        <w:rPr>
-          <w:szCs w:val="22"/>
-        </w:rPr>
-      </w:pPr>
-    </w:p>
-    <w:p>
-      <w:pPr>
-        <w:rPr>
-          <w:szCs w:val="22"/>
-        </w:rPr>
-      </w:pPr>
-    </w:p>
-    <w:p>
-      <w:pPr>
-        <w:rPr>
-          <w:szCs w:val="22"/>
-        </w:rPr>
-      </w:pPr>
-    </w:p>
-    <w:p>
-      <w:pPr>
-        <w:rPr>
-          <w:szCs w:val="22"/>
-        </w:rPr>
-      </w:pPr>
-    </w:p>
-    <w:p>
-      <w:pPr>
-        <w:rPr>
-          <w:szCs w:val="22"/>
-        </w:rPr>
-      </w:pPr>
-    </w:p>
-    <w:p>
-      <w:pPr>
-        <w:rPr>
-          <w:szCs w:val="22"/>
-        </w:rPr>
-      </w:pPr>
-    </w:p>
-    <w:p>
-      <w:pPr>
-        <w:rPr>
-          <w:szCs w:val="22"/>
-        </w:rPr>
-      </w:pPr>
-    </w:p>
-    <w:p>
-      <w:pPr>
-        <w:rPr>
-          <w:szCs w:val="22"/>
-        </w:rPr>
-      </w:pPr>
-    </w:p>
-    <w:p>
-      <w:pPr>
-        <w:rPr>
-          <w:szCs w:val="22"/>
-        </w:rPr>
-      </w:pPr>
-    </w:p>
-    <w:p>
-      <w:pPr>
-        <w:rPr>
-          <w:szCs w:val="22"/>
-        </w:rPr>
-      </w:pPr>
-    </w:p>
     <w:p>
       <w:pPr>
         <w:tabs>
@@ -130,12 +11,6 @@
           <w:szCs w:val="22"/>
         </w:rPr>
       </w:pPr>
-      <w:r>
-        <w:rPr>
-          <w:szCs w:val="22"/>
-        </w:rPr>
-        <w:tab/>
-      </w:r>
     </w:p>
     <w:sectPr>
       <w:headerReference w:type="even" r:id="rId11"/>
@@ -1655,15 +1530,16 @@
 </file>
 
 <file path=customXml/item1.xml><?xml version="1.0" encoding="utf-8"?>
-<?mso-contentType ?>
-<FormTemplates xmlns="http://schemas.microsoft.com/sharepoint/v3/contenttype/forms">
-  <Display>DocumentLibraryForm</Display>
-  <Edit>DocumentLibraryForm</Edit>
-  <New>DocumentLibraryForm</New>
-</FormTemplates>
+<p:properties xmlns:p="http://schemas.microsoft.com/office/2006/metadata/properties" xmlns:xsi="http://www.w3.org/2001/XMLSchema-instance" xmlns:pc="http://schemas.microsoft.com/office/infopath/2007/PartnerControls">
+  <documentManagement/>
+</p:properties>
 </file>
 
 <file path=customXml/item2.xml><?xml version="1.0" encoding="utf-8"?>
+<b:Sources xmlns:b="http://schemas.openxmlformats.org/officeDocument/2006/bibliography" xmlns="http://schemas.openxmlformats.org/officeDocument/2006/bibliography" SelectedStyle="\APA.XSL" StyleName="APA"/>
+</file>
+
+<file path=customXml/item3.xml><?xml version="1.0" encoding="utf-8"?>
 <ct:contentTypeSchema xmlns:ct="http://schemas.microsoft.com/office/2006/metadata/contentType" xmlns:ma="http://schemas.microsoft.com/office/2006/metadata/properties/metaAttributes" ct:_="" ma:_="" ma:contentTypeName="Document" ma:contentTypeID="0x010100B118E96491D53C4CB989A60BE9D2D8A3" ma:contentTypeVersion="1" ma:contentTypeDescription="Create a new document." ma:contentTypeScope="" ma:versionID="d24534a43eb3715cef82e242f4ae5c7e">
   <xsd:schema xmlns:xsd="http://www.w3.org/2001/XMLSchema" xmlns:xs="http://www.w3.org/2001/XMLSchema" xmlns:p="http://schemas.microsoft.com/office/2006/metadata/properties" targetNamespace="http://schemas.microsoft.com/office/2006/metadata/properties" ma:root="true" ma:fieldsID="65be23c65578221b5c50fdc20cf0be97">
     <xsd:element name="properties">
@@ -1777,25 +1653,33 @@
 </ct:contentTypeSchema>
 </file>
 
-<file path=customXml/item3.xml><?xml version="1.0" encoding="utf-8"?>
-<b:Sources xmlns:b="http://schemas.openxmlformats.org/officeDocument/2006/bibliography" xmlns="http://schemas.openxmlformats.org/officeDocument/2006/bibliography" SelectedStyle="\APA.XSL" StyleName="APA"/>
-</file>
-
 <file path=customXml/item4.xml><?xml version="1.0" encoding="utf-8"?>
-<p:properties xmlns:p="http://schemas.microsoft.com/office/2006/metadata/properties" xmlns:xsi="http://www.w3.org/2001/XMLSchema-instance" xmlns:pc="http://schemas.microsoft.com/office/infopath/2007/PartnerControls">
-  <documentManagement/>
-</p:properties>
+<?mso-contentType ?>
+<FormTemplates xmlns="http://schemas.microsoft.com/sharepoint/v3/contenttype/forms">
+  <Display>DocumentLibraryForm</Display>
+  <Edit>DocumentLibraryForm</Edit>
+  <New>DocumentLibraryForm</New>
+</FormTemplates>
 </file>
 
 <file path=customXml/itemProps1.xml><?xml version="1.0" encoding="utf-8"?>
-<ds:datastoreItem xmlns:ds="http://schemas.openxmlformats.org/officeDocument/2006/customXml" ds:itemID="{D99592BF-3201-4398-B0B4-439720EF204E}">
+<ds:datastoreItem xmlns:ds="http://schemas.openxmlformats.org/officeDocument/2006/customXml" ds:itemID="{327A45DB-A2D4-4A53-A577-FBDDD37F9A13}">
   <ds:schemaRefs>
-    <ds:schemaRef ds:uri="http://schemas.microsoft.com/sharepoint/v3/contenttype/forms"/>
+    <ds:schemaRef ds:uri="http://schemas.microsoft.com/office/2006/metadata/properties"/>
+    <ds:schemaRef ds:uri="http://schemas.microsoft.com/office/infopath/2007/PartnerControls"/>
   </ds:schemaRefs>
 </ds:datastoreItem>
 </file>
 
 <file path=customXml/itemProps2.xml><?xml version="1.0" encoding="utf-8"?>
+<ds:datastoreItem xmlns:ds="http://schemas.openxmlformats.org/officeDocument/2006/customXml" ds:itemID="{C9978420-16C7-4454-BE0D-366C2427C445}">
+  <ds:schemaRefs>
+    <ds:schemaRef ds:uri="http://schemas.openxmlformats.org/officeDocument/2006/bibliography"/>
+  </ds:schemaRefs>
+</ds:datastoreItem>
+</file>
+
+<file path=customXml/itemProps3.xml><?xml version="1.0" encoding="utf-8"?>
 <ds:datastoreItem xmlns:ds="http://schemas.openxmlformats.org/officeDocument/2006/customXml" ds:itemID="{E694EA85-46CE-4CD6-8DFD-480DC87DB4B3}">
   <ds:schemaRefs>
     <ds:schemaRef ds:uri="http://schemas.microsoft.com/office/2006/metadata/contentType"/>
@@ -1811,19 +1695,10 @@
 </ds:datastoreItem>
 </file>
 
-<file path=customXml/itemProps3.xml><?xml version="1.0" encoding="utf-8"?>
-<ds:datastoreItem xmlns:ds="http://schemas.openxmlformats.org/officeDocument/2006/customXml" ds:itemID="{C9978420-16C7-4454-BE0D-366C2427C445}">
+<file path=customXml/itemProps4.xml><?xml version="1.0" encoding="utf-8"?>
+<ds:datastoreItem xmlns:ds="http://schemas.openxmlformats.org/officeDocument/2006/customXml" ds:itemID="{D99592BF-3201-4398-B0B4-439720EF204E}">
   <ds:schemaRefs>
-    <ds:schemaRef ds:uri="http://schemas.openxmlformats.org/officeDocument/2006/bibliography"/>
-  </ds:schemaRefs>
-</ds:datastoreItem>
-</file>
-
-<file path=customXml/itemProps4.xml><?xml version="1.0" encoding="utf-8"?>
-<ds:datastoreItem xmlns:ds="http://schemas.openxmlformats.org/officeDocument/2006/customXml" ds:itemID="{327A45DB-A2D4-4A53-A577-FBDDD37F9A13}">
-  <ds:schemaRefs>
-    <ds:schemaRef ds:uri="http://schemas.microsoft.com/office/2006/metadata/properties"/>
-    <ds:schemaRef ds:uri="http://schemas.microsoft.com/office/infopath/2007/PartnerControls"/>
+    <ds:schemaRef ds:uri="http://schemas.microsoft.com/sharepoint/v3/contenttype/forms"/>
   </ds:schemaRefs>
 </ds:datastoreItem>
 </file>
</xml_diff>

<commit_message>
Update to version 1.0.3
Corrections to form templates due to updated R libraries.
</commit_message>
<xml_diff>
--- a/NRCS_Wetland_Tools_Pro/SUPPORT/Templates/NRCS-CPA-026-WC-Template.docx
+++ b/NRCS_Wetland_Tools_Pro/SUPPORT/Templates/NRCS-CPA-026-WC-Template.docx
@@ -1,6 +1,6 @@
 
 <file path=word/document.xml><?xml version="1.0" encoding="utf-8"?>
-<w:document xmlns:wpc="http://schemas.microsoft.com/office/word/2010/wordprocessingCanvas" xmlns:cx="http://schemas.microsoft.com/office/drawing/2014/chartex" xmlns:cx1="http://schemas.microsoft.com/office/drawing/2015/9/8/chartex" xmlns:cx2="http://schemas.microsoft.com/office/drawing/2015/10/21/chartex" xmlns:cx3="http://schemas.microsoft.com/office/drawing/2016/5/9/chartex" xmlns:cx4="http://schemas.microsoft.com/office/drawing/2016/5/10/chartex" xmlns:cx5="http://schemas.microsoft.com/office/drawing/2016/5/11/chartex" xmlns:cx6="http://schemas.microsoft.com/office/drawing/2016/5/12/chartex" xmlns:cx7="http://schemas.microsoft.com/office/drawing/2016/5/13/chartex" xmlns:cx8="http://schemas.microsoft.com/office/drawing/2016/5/14/chartex" xmlns:mc="http://schemas.openxmlformats.org/markup-compatibility/2006" xmlns:aink="http://schemas.microsoft.com/office/drawing/2016/ink" xmlns:am3d="http://schemas.microsoft.com/office/drawing/2017/model3d" xmlns:o="urn:schemas-microsoft-com:office:office" xmlns:r="http://schemas.openxmlformats.org/officeDocument/2006/relationships" xmlns:m="http://schemas.openxmlformats.org/officeDocument/2006/math" xmlns:v="urn:schemas-microsoft-com:vml" xmlns:wp14="http://schemas.microsoft.com/office/word/2010/wordprocessingDrawing" xmlns:wp="http://schemas.openxmlformats.org/drawingml/2006/wordprocessingDrawing" xmlns:w10="urn:schemas-microsoft-com:office:word" xmlns:w="http://schemas.openxmlformats.org/wordprocessingml/2006/main" xmlns:w14="http://schemas.microsoft.com/office/word/2010/wordml" xmlns:w15="http://schemas.microsoft.com/office/word/2012/wordml" xmlns:w16cex="http://schemas.microsoft.com/office/word/2018/wordml/cex" xmlns:w16cid="http://schemas.microsoft.com/office/word/2016/wordml/cid" xmlns:w16="http://schemas.microsoft.com/office/word/2018/wordml" xmlns:w16se="http://schemas.microsoft.com/office/word/2015/wordml/symex" xmlns:wpg="http://schemas.microsoft.com/office/word/2010/wordprocessingGroup" xmlns:wpi="http://schemas.microsoft.com/office/word/2010/wordprocessingInk" xmlns:wne="http://schemas.microsoft.com/office/word/2006/wordml" xmlns:wps="http://schemas.microsoft.com/office/word/2010/wordprocessingShape" mc:Ignorable="w14 w15 w16se w16cid w16 w16cex wp14">
+<w:document xmlns:wpc="http://schemas.microsoft.com/office/word/2010/wordprocessingCanvas" xmlns:cx="http://schemas.microsoft.com/office/drawing/2014/chartex" xmlns:cx1="http://schemas.microsoft.com/office/drawing/2015/9/8/chartex" xmlns:cx2="http://schemas.microsoft.com/office/drawing/2015/10/21/chartex" xmlns:cx3="http://schemas.microsoft.com/office/drawing/2016/5/9/chartex" xmlns:cx4="http://schemas.microsoft.com/office/drawing/2016/5/10/chartex" xmlns:cx5="http://schemas.microsoft.com/office/drawing/2016/5/11/chartex" xmlns:cx6="http://schemas.microsoft.com/office/drawing/2016/5/12/chartex" xmlns:cx7="http://schemas.microsoft.com/office/drawing/2016/5/13/chartex" xmlns:cx8="http://schemas.microsoft.com/office/drawing/2016/5/14/chartex" xmlns:mc="http://schemas.openxmlformats.org/markup-compatibility/2006" xmlns:aink="http://schemas.microsoft.com/office/drawing/2016/ink" xmlns:am3d="http://schemas.microsoft.com/office/drawing/2017/model3d" xmlns:o="urn:schemas-microsoft-com:office:office" xmlns:r="http://schemas.openxmlformats.org/officeDocument/2006/relationships" xmlns:m="http://schemas.openxmlformats.org/officeDocument/2006/math" xmlns:v="urn:schemas-microsoft-com:vml" xmlns:wp14="http://schemas.microsoft.com/office/word/2010/wordprocessingDrawing" xmlns:wp="http://schemas.openxmlformats.org/drawingml/2006/wordprocessingDrawing" xmlns:w10="urn:schemas-microsoft-com:office:word" xmlns:w="http://schemas.openxmlformats.org/wordprocessingml/2006/main" xmlns:w14="http://schemas.microsoft.com/office/word/2010/wordml" xmlns:w15="http://schemas.microsoft.com/office/word/2012/wordml" xmlns:w16cex="http://schemas.microsoft.com/office/word/2018/wordml/cex" xmlns:w16cid="http://schemas.microsoft.com/office/word/2016/wordml/cid" xmlns:w16="http://schemas.microsoft.com/office/word/2018/wordml" xmlns:w16sdtdh="http://schemas.microsoft.com/office/word/2020/wordml/sdtdatahash" xmlns:w16se="http://schemas.microsoft.com/office/word/2015/wordml/symex" xmlns:wpg="http://schemas.microsoft.com/office/word/2010/wordprocessingGroup" xmlns:wpi="http://schemas.microsoft.com/office/word/2010/wordprocessingInk" xmlns:wne="http://schemas.microsoft.com/office/word/2006/wordml" xmlns:wps="http://schemas.microsoft.com/office/word/2010/wordprocessingShape" mc:Ignorable="w14 w15 w16se w16cid w16 w16cex w16sdtdh wp14">
   <w:body>
     <w:p>
       <w:pPr>
@@ -29,7 +29,7 @@
 </file>
 
 <file path=word/endnotes.xml><?xml version="1.0" encoding="utf-8"?>
-<w:endnotes xmlns:wpc="http://schemas.microsoft.com/office/word/2010/wordprocessingCanvas" xmlns:cx="http://schemas.microsoft.com/office/drawing/2014/chartex" xmlns:cx1="http://schemas.microsoft.com/office/drawing/2015/9/8/chartex" xmlns:cx2="http://schemas.microsoft.com/office/drawing/2015/10/21/chartex" xmlns:cx3="http://schemas.microsoft.com/office/drawing/2016/5/9/chartex" xmlns:cx4="http://schemas.microsoft.com/office/drawing/2016/5/10/chartex" xmlns:cx5="http://schemas.microsoft.com/office/drawing/2016/5/11/chartex" xmlns:cx6="http://schemas.microsoft.com/office/drawing/2016/5/12/chartex" xmlns:cx7="http://schemas.microsoft.com/office/drawing/2016/5/13/chartex" xmlns:cx8="http://schemas.microsoft.com/office/drawing/2016/5/14/chartex" xmlns:mc="http://schemas.openxmlformats.org/markup-compatibility/2006" xmlns:aink="http://schemas.microsoft.com/office/drawing/2016/ink" xmlns:am3d="http://schemas.microsoft.com/office/drawing/2017/model3d" xmlns:o="urn:schemas-microsoft-com:office:office" xmlns:r="http://schemas.openxmlformats.org/officeDocument/2006/relationships" xmlns:m="http://schemas.openxmlformats.org/officeDocument/2006/math" xmlns:v="urn:schemas-microsoft-com:vml" xmlns:wp14="http://schemas.microsoft.com/office/word/2010/wordprocessingDrawing" xmlns:wp="http://schemas.openxmlformats.org/drawingml/2006/wordprocessingDrawing" xmlns:w10="urn:schemas-microsoft-com:office:word" xmlns:w="http://schemas.openxmlformats.org/wordprocessingml/2006/main" xmlns:w14="http://schemas.microsoft.com/office/word/2010/wordml" xmlns:w15="http://schemas.microsoft.com/office/word/2012/wordml" xmlns:w16cex="http://schemas.microsoft.com/office/word/2018/wordml/cex" xmlns:w16cid="http://schemas.microsoft.com/office/word/2016/wordml/cid" xmlns:w16="http://schemas.microsoft.com/office/word/2018/wordml" xmlns:w16se="http://schemas.microsoft.com/office/word/2015/wordml/symex" xmlns:wpg="http://schemas.microsoft.com/office/word/2010/wordprocessingGroup" xmlns:wpi="http://schemas.microsoft.com/office/word/2010/wordprocessingInk" xmlns:wne="http://schemas.microsoft.com/office/word/2006/wordml" xmlns:wps="http://schemas.microsoft.com/office/word/2010/wordprocessingShape" mc:Ignorable="w14 w15 w16se w16cid w16 w16cex wp14">
+<w:endnotes xmlns:wpc="http://schemas.microsoft.com/office/word/2010/wordprocessingCanvas" xmlns:cx="http://schemas.microsoft.com/office/drawing/2014/chartex" xmlns:cx1="http://schemas.microsoft.com/office/drawing/2015/9/8/chartex" xmlns:cx2="http://schemas.microsoft.com/office/drawing/2015/10/21/chartex" xmlns:cx3="http://schemas.microsoft.com/office/drawing/2016/5/9/chartex" xmlns:cx4="http://schemas.microsoft.com/office/drawing/2016/5/10/chartex" xmlns:cx5="http://schemas.microsoft.com/office/drawing/2016/5/11/chartex" xmlns:cx6="http://schemas.microsoft.com/office/drawing/2016/5/12/chartex" xmlns:cx7="http://schemas.microsoft.com/office/drawing/2016/5/13/chartex" xmlns:cx8="http://schemas.microsoft.com/office/drawing/2016/5/14/chartex" xmlns:mc="http://schemas.openxmlformats.org/markup-compatibility/2006" xmlns:aink="http://schemas.microsoft.com/office/drawing/2016/ink" xmlns:am3d="http://schemas.microsoft.com/office/drawing/2017/model3d" xmlns:o="urn:schemas-microsoft-com:office:office" xmlns:r="http://schemas.openxmlformats.org/officeDocument/2006/relationships" xmlns:m="http://schemas.openxmlformats.org/officeDocument/2006/math" xmlns:v="urn:schemas-microsoft-com:vml" xmlns:wp14="http://schemas.microsoft.com/office/word/2010/wordprocessingDrawing" xmlns:wp="http://schemas.openxmlformats.org/drawingml/2006/wordprocessingDrawing" xmlns:w10="urn:schemas-microsoft-com:office:word" xmlns:w="http://schemas.openxmlformats.org/wordprocessingml/2006/main" xmlns:w14="http://schemas.microsoft.com/office/word/2010/wordml" xmlns:w15="http://schemas.microsoft.com/office/word/2012/wordml" xmlns:w16cex="http://schemas.microsoft.com/office/word/2018/wordml/cex" xmlns:w16cid="http://schemas.microsoft.com/office/word/2016/wordml/cid" xmlns:w16="http://schemas.microsoft.com/office/word/2018/wordml" xmlns:w16sdtdh="http://schemas.microsoft.com/office/word/2020/wordml/sdtdatahash" xmlns:w16se="http://schemas.microsoft.com/office/word/2015/wordml/symex" xmlns:wpg="http://schemas.microsoft.com/office/word/2010/wordprocessingGroup" xmlns:wpi="http://schemas.microsoft.com/office/word/2010/wordprocessingInk" xmlns:wne="http://schemas.microsoft.com/office/word/2006/wordml" xmlns:wps="http://schemas.microsoft.com/office/word/2010/wordprocessingShape" mc:Ignorable="w14 w15 w16se w16cid w16 w16cex w16sdtdh wp14">
   <w:endnote w:type="separator" w:id="-1">
     <w:p>
       <w:r>
@@ -48,7 +48,7 @@
 </file>
 
 <file path=word/footer1.xml><?xml version="1.0" encoding="utf-8"?>
-<w:ftr xmlns:wpc="http://schemas.microsoft.com/office/word/2010/wordprocessingCanvas" xmlns:cx="http://schemas.microsoft.com/office/drawing/2014/chartex" xmlns:cx1="http://schemas.microsoft.com/office/drawing/2015/9/8/chartex" xmlns:cx2="http://schemas.microsoft.com/office/drawing/2015/10/21/chartex" xmlns:cx3="http://schemas.microsoft.com/office/drawing/2016/5/9/chartex" xmlns:cx4="http://schemas.microsoft.com/office/drawing/2016/5/10/chartex" xmlns:cx5="http://schemas.microsoft.com/office/drawing/2016/5/11/chartex" xmlns:cx6="http://schemas.microsoft.com/office/drawing/2016/5/12/chartex" xmlns:cx7="http://schemas.microsoft.com/office/drawing/2016/5/13/chartex" xmlns:cx8="http://schemas.microsoft.com/office/drawing/2016/5/14/chartex" xmlns:mc="http://schemas.openxmlformats.org/markup-compatibility/2006" xmlns:aink="http://schemas.microsoft.com/office/drawing/2016/ink" xmlns:am3d="http://schemas.microsoft.com/office/drawing/2017/model3d" xmlns:o="urn:schemas-microsoft-com:office:office" xmlns:r="http://schemas.openxmlformats.org/officeDocument/2006/relationships" xmlns:m="http://schemas.openxmlformats.org/officeDocument/2006/math" xmlns:v="urn:schemas-microsoft-com:vml" xmlns:wp14="http://schemas.microsoft.com/office/word/2010/wordprocessingDrawing" xmlns:wp="http://schemas.openxmlformats.org/drawingml/2006/wordprocessingDrawing" xmlns:w10="urn:schemas-microsoft-com:office:word" xmlns:w="http://schemas.openxmlformats.org/wordprocessingml/2006/main" xmlns:w14="http://schemas.microsoft.com/office/word/2010/wordml" xmlns:w15="http://schemas.microsoft.com/office/word/2012/wordml" xmlns:w16cex="http://schemas.microsoft.com/office/word/2018/wordml/cex" xmlns:w16cid="http://schemas.microsoft.com/office/word/2016/wordml/cid" xmlns:w16="http://schemas.microsoft.com/office/word/2018/wordml" xmlns:w16se="http://schemas.microsoft.com/office/word/2015/wordml/symex" xmlns:wpg="http://schemas.microsoft.com/office/word/2010/wordprocessingGroup" xmlns:wpi="http://schemas.microsoft.com/office/word/2010/wordprocessingInk" xmlns:wne="http://schemas.microsoft.com/office/word/2006/wordml" xmlns:wps="http://schemas.microsoft.com/office/word/2010/wordprocessingShape" mc:Ignorable="w14 w15 w16se w16cid w16 w16cex wp14">
+<w:ftr xmlns:wpc="http://schemas.microsoft.com/office/word/2010/wordprocessingCanvas" xmlns:cx="http://schemas.microsoft.com/office/drawing/2014/chartex" xmlns:cx1="http://schemas.microsoft.com/office/drawing/2015/9/8/chartex" xmlns:cx2="http://schemas.microsoft.com/office/drawing/2015/10/21/chartex" xmlns:cx3="http://schemas.microsoft.com/office/drawing/2016/5/9/chartex" xmlns:cx4="http://schemas.microsoft.com/office/drawing/2016/5/10/chartex" xmlns:cx5="http://schemas.microsoft.com/office/drawing/2016/5/11/chartex" xmlns:cx6="http://schemas.microsoft.com/office/drawing/2016/5/12/chartex" xmlns:cx7="http://schemas.microsoft.com/office/drawing/2016/5/13/chartex" xmlns:cx8="http://schemas.microsoft.com/office/drawing/2016/5/14/chartex" xmlns:mc="http://schemas.openxmlformats.org/markup-compatibility/2006" xmlns:aink="http://schemas.microsoft.com/office/drawing/2016/ink" xmlns:am3d="http://schemas.microsoft.com/office/drawing/2017/model3d" xmlns:o="urn:schemas-microsoft-com:office:office" xmlns:r="http://schemas.openxmlformats.org/officeDocument/2006/relationships" xmlns:m="http://schemas.openxmlformats.org/officeDocument/2006/math" xmlns:v="urn:schemas-microsoft-com:vml" xmlns:wp14="http://schemas.microsoft.com/office/word/2010/wordprocessingDrawing" xmlns:wp="http://schemas.openxmlformats.org/drawingml/2006/wordprocessingDrawing" xmlns:w10="urn:schemas-microsoft-com:office:word" xmlns:w="http://schemas.openxmlformats.org/wordprocessingml/2006/main" xmlns:w14="http://schemas.microsoft.com/office/word/2010/wordml" xmlns:w15="http://schemas.microsoft.com/office/word/2012/wordml" xmlns:w16cex="http://schemas.microsoft.com/office/word/2018/wordml/cex" xmlns:w16cid="http://schemas.microsoft.com/office/word/2016/wordml/cid" xmlns:w16="http://schemas.microsoft.com/office/word/2018/wordml" xmlns:w16sdtdh="http://schemas.microsoft.com/office/word/2020/wordml/sdtdatahash" xmlns:w16se="http://schemas.microsoft.com/office/word/2015/wordml/symex" xmlns:wpg="http://schemas.microsoft.com/office/word/2010/wordprocessingGroup" xmlns:wpi="http://schemas.microsoft.com/office/word/2010/wordprocessingInk" xmlns:wne="http://schemas.microsoft.com/office/word/2006/wordml" xmlns:wps="http://schemas.microsoft.com/office/word/2010/wordprocessingShape" mc:Ignorable="w14 w15 w16se w16cid w16 w16cex w16sdtdh wp14">
   <w:p>
     <w:pPr>
       <w:pStyle w:val="Footer"/>
@@ -58,7 +58,7 @@
 </file>
 
 <file path=word/footer2.xml><?xml version="1.0" encoding="utf-8"?>
-<w:ftr xmlns:wpc="http://schemas.microsoft.com/office/word/2010/wordprocessingCanvas" xmlns:cx="http://schemas.microsoft.com/office/drawing/2014/chartex" xmlns:cx1="http://schemas.microsoft.com/office/drawing/2015/9/8/chartex" xmlns:cx2="http://schemas.microsoft.com/office/drawing/2015/10/21/chartex" xmlns:cx3="http://schemas.microsoft.com/office/drawing/2016/5/9/chartex" xmlns:cx4="http://schemas.microsoft.com/office/drawing/2016/5/10/chartex" xmlns:cx5="http://schemas.microsoft.com/office/drawing/2016/5/11/chartex" xmlns:cx6="http://schemas.microsoft.com/office/drawing/2016/5/12/chartex" xmlns:cx7="http://schemas.microsoft.com/office/drawing/2016/5/13/chartex" xmlns:cx8="http://schemas.microsoft.com/office/drawing/2016/5/14/chartex" xmlns:mc="http://schemas.openxmlformats.org/markup-compatibility/2006" xmlns:aink="http://schemas.microsoft.com/office/drawing/2016/ink" xmlns:am3d="http://schemas.microsoft.com/office/drawing/2017/model3d" xmlns:o="urn:schemas-microsoft-com:office:office" xmlns:r="http://schemas.openxmlformats.org/officeDocument/2006/relationships" xmlns:m="http://schemas.openxmlformats.org/officeDocument/2006/math" xmlns:v="urn:schemas-microsoft-com:vml" xmlns:wp14="http://schemas.microsoft.com/office/word/2010/wordprocessingDrawing" xmlns:wp="http://schemas.openxmlformats.org/drawingml/2006/wordprocessingDrawing" xmlns:w10="urn:schemas-microsoft-com:office:word" xmlns:w="http://schemas.openxmlformats.org/wordprocessingml/2006/main" xmlns:w14="http://schemas.microsoft.com/office/word/2010/wordml" xmlns:w15="http://schemas.microsoft.com/office/word/2012/wordml" xmlns:w16cex="http://schemas.microsoft.com/office/word/2018/wordml/cex" xmlns:w16cid="http://schemas.microsoft.com/office/word/2016/wordml/cid" xmlns:w16="http://schemas.microsoft.com/office/word/2018/wordml" xmlns:w16se="http://schemas.microsoft.com/office/word/2015/wordml/symex" xmlns:wpg="http://schemas.microsoft.com/office/word/2010/wordprocessingGroup" xmlns:wpi="http://schemas.microsoft.com/office/word/2010/wordprocessingInk" xmlns:wne="http://schemas.microsoft.com/office/word/2006/wordml" xmlns:wps="http://schemas.microsoft.com/office/word/2010/wordprocessingShape" mc:Ignorable="w14 w15 w16se w16cid w16 w16cex wp14">
+<w:ftr xmlns:wpc="http://schemas.microsoft.com/office/word/2010/wordprocessingCanvas" xmlns:cx="http://schemas.microsoft.com/office/drawing/2014/chartex" xmlns:cx1="http://schemas.microsoft.com/office/drawing/2015/9/8/chartex" xmlns:cx2="http://schemas.microsoft.com/office/drawing/2015/10/21/chartex" xmlns:cx3="http://schemas.microsoft.com/office/drawing/2016/5/9/chartex" xmlns:cx4="http://schemas.microsoft.com/office/drawing/2016/5/10/chartex" xmlns:cx5="http://schemas.microsoft.com/office/drawing/2016/5/11/chartex" xmlns:cx6="http://schemas.microsoft.com/office/drawing/2016/5/12/chartex" xmlns:cx7="http://schemas.microsoft.com/office/drawing/2016/5/13/chartex" xmlns:cx8="http://schemas.microsoft.com/office/drawing/2016/5/14/chartex" xmlns:mc="http://schemas.openxmlformats.org/markup-compatibility/2006" xmlns:aink="http://schemas.microsoft.com/office/drawing/2016/ink" xmlns:am3d="http://schemas.microsoft.com/office/drawing/2017/model3d" xmlns:o="urn:schemas-microsoft-com:office:office" xmlns:r="http://schemas.openxmlformats.org/officeDocument/2006/relationships" xmlns:m="http://schemas.openxmlformats.org/officeDocument/2006/math" xmlns:v="urn:schemas-microsoft-com:vml" xmlns:wp14="http://schemas.microsoft.com/office/word/2010/wordprocessingDrawing" xmlns:wp="http://schemas.openxmlformats.org/drawingml/2006/wordprocessingDrawing" xmlns:w10="urn:schemas-microsoft-com:office:word" xmlns:w="http://schemas.openxmlformats.org/wordprocessingml/2006/main" xmlns:w14="http://schemas.microsoft.com/office/word/2010/wordml" xmlns:w15="http://schemas.microsoft.com/office/word/2012/wordml" xmlns:w16cex="http://schemas.microsoft.com/office/word/2018/wordml/cex" xmlns:w16cid="http://schemas.microsoft.com/office/word/2016/wordml/cid" xmlns:w16="http://schemas.microsoft.com/office/word/2018/wordml" xmlns:w16sdtdh="http://schemas.microsoft.com/office/word/2020/wordml/sdtdatahash" xmlns:w16se="http://schemas.microsoft.com/office/word/2015/wordml/symex" xmlns:wpg="http://schemas.microsoft.com/office/word/2010/wordprocessingGroup" xmlns:wpi="http://schemas.microsoft.com/office/word/2010/wordprocessingInk" xmlns:wne="http://schemas.microsoft.com/office/word/2006/wordml" xmlns:wps="http://schemas.microsoft.com/office/word/2010/wordprocessingShape" mc:Ignorable="w14 w15 w16se w16cid w16 w16cex w16sdtdh wp14">
   <w:sdt>
     <w:sdtPr>
       <w:rPr>
@@ -144,7 +144,7 @@
 </file>
 
 <file path=word/footer3.xml><?xml version="1.0" encoding="utf-8"?>
-<w:ftr xmlns:wpc="http://schemas.microsoft.com/office/word/2010/wordprocessingCanvas" xmlns:cx="http://schemas.microsoft.com/office/drawing/2014/chartex" xmlns:cx1="http://schemas.microsoft.com/office/drawing/2015/9/8/chartex" xmlns:cx2="http://schemas.microsoft.com/office/drawing/2015/10/21/chartex" xmlns:cx3="http://schemas.microsoft.com/office/drawing/2016/5/9/chartex" xmlns:cx4="http://schemas.microsoft.com/office/drawing/2016/5/10/chartex" xmlns:cx5="http://schemas.microsoft.com/office/drawing/2016/5/11/chartex" xmlns:cx6="http://schemas.microsoft.com/office/drawing/2016/5/12/chartex" xmlns:cx7="http://schemas.microsoft.com/office/drawing/2016/5/13/chartex" xmlns:cx8="http://schemas.microsoft.com/office/drawing/2016/5/14/chartex" xmlns:mc="http://schemas.openxmlformats.org/markup-compatibility/2006" xmlns:aink="http://schemas.microsoft.com/office/drawing/2016/ink" xmlns:am3d="http://schemas.microsoft.com/office/drawing/2017/model3d" xmlns:o="urn:schemas-microsoft-com:office:office" xmlns:r="http://schemas.openxmlformats.org/officeDocument/2006/relationships" xmlns:m="http://schemas.openxmlformats.org/officeDocument/2006/math" xmlns:v="urn:schemas-microsoft-com:vml" xmlns:wp14="http://schemas.microsoft.com/office/word/2010/wordprocessingDrawing" xmlns:wp="http://schemas.openxmlformats.org/drawingml/2006/wordprocessingDrawing" xmlns:w10="urn:schemas-microsoft-com:office:word" xmlns:w="http://schemas.openxmlformats.org/wordprocessingml/2006/main" xmlns:w14="http://schemas.microsoft.com/office/word/2010/wordml" xmlns:w15="http://schemas.microsoft.com/office/word/2012/wordml" xmlns:w16cex="http://schemas.microsoft.com/office/word/2018/wordml/cex" xmlns:w16cid="http://schemas.microsoft.com/office/word/2016/wordml/cid" xmlns:w16="http://schemas.microsoft.com/office/word/2018/wordml" xmlns:w16se="http://schemas.microsoft.com/office/word/2015/wordml/symex" xmlns:wpg="http://schemas.microsoft.com/office/word/2010/wordprocessingGroup" xmlns:wpi="http://schemas.microsoft.com/office/word/2010/wordprocessingInk" xmlns:wne="http://schemas.microsoft.com/office/word/2006/wordml" xmlns:wps="http://schemas.microsoft.com/office/word/2010/wordprocessingShape" mc:Ignorable="w14 w15 w16se w16cid w16 w16cex wp14">
+<w:ftr xmlns:wpc="http://schemas.microsoft.com/office/word/2010/wordprocessingCanvas" xmlns:cx="http://schemas.microsoft.com/office/drawing/2014/chartex" xmlns:cx1="http://schemas.microsoft.com/office/drawing/2015/9/8/chartex" xmlns:cx2="http://schemas.microsoft.com/office/drawing/2015/10/21/chartex" xmlns:cx3="http://schemas.microsoft.com/office/drawing/2016/5/9/chartex" xmlns:cx4="http://schemas.microsoft.com/office/drawing/2016/5/10/chartex" xmlns:cx5="http://schemas.microsoft.com/office/drawing/2016/5/11/chartex" xmlns:cx6="http://schemas.microsoft.com/office/drawing/2016/5/12/chartex" xmlns:cx7="http://schemas.microsoft.com/office/drawing/2016/5/13/chartex" xmlns:cx8="http://schemas.microsoft.com/office/drawing/2016/5/14/chartex" xmlns:mc="http://schemas.openxmlformats.org/markup-compatibility/2006" xmlns:aink="http://schemas.microsoft.com/office/drawing/2016/ink" xmlns:am3d="http://schemas.microsoft.com/office/drawing/2017/model3d" xmlns:o="urn:schemas-microsoft-com:office:office" xmlns:r="http://schemas.openxmlformats.org/officeDocument/2006/relationships" xmlns:m="http://schemas.openxmlformats.org/officeDocument/2006/math" xmlns:v="urn:schemas-microsoft-com:vml" xmlns:wp14="http://schemas.microsoft.com/office/word/2010/wordprocessingDrawing" xmlns:wp="http://schemas.openxmlformats.org/drawingml/2006/wordprocessingDrawing" xmlns:w10="urn:schemas-microsoft-com:office:word" xmlns:w="http://schemas.openxmlformats.org/wordprocessingml/2006/main" xmlns:w14="http://schemas.microsoft.com/office/word/2010/wordml" xmlns:w15="http://schemas.microsoft.com/office/word/2012/wordml" xmlns:w16cex="http://schemas.microsoft.com/office/word/2018/wordml/cex" xmlns:w16cid="http://schemas.microsoft.com/office/word/2016/wordml/cid" xmlns:w16="http://schemas.microsoft.com/office/word/2018/wordml" xmlns:w16sdtdh="http://schemas.microsoft.com/office/word/2020/wordml/sdtdatahash" xmlns:w16se="http://schemas.microsoft.com/office/word/2015/wordml/symex" xmlns:wpg="http://schemas.microsoft.com/office/word/2010/wordprocessingGroup" xmlns:wpi="http://schemas.microsoft.com/office/word/2010/wordprocessingInk" xmlns:wne="http://schemas.microsoft.com/office/word/2006/wordml" xmlns:wps="http://schemas.microsoft.com/office/word/2010/wordprocessingShape" mc:Ignorable="w14 w15 w16se w16cid w16 w16cex w16sdtdh wp14">
   <w:p>
     <w:pPr>
       <w:pStyle w:val="Footer"/>
@@ -154,7 +154,7 @@
 </file>
 
 <file path=word/footnotes.xml><?xml version="1.0" encoding="utf-8"?>
-<w:footnotes xmlns:wpc="http://schemas.microsoft.com/office/word/2010/wordprocessingCanvas" xmlns:cx="http://schemas.microsoft.com/office/drawing/2014/chartex" xmlns:cx1="http://schemas.microsoft.com/office/drawing/2015/9/8/chartex" xmlns:cx2="http://schemas.microsoft.com/office/drawing/2015/10/21/chartex" xmlns:cx3="http://schemas.microsoft.com/office/drawing/2016/5/9/chartex" xmlns:cx4="http://schemas.microsoft.com/office/drawing/2016/5/10/chartex" xmlns:cx5="http://schemas.microsoft.com/office/drawing/2016/5/11/chartex" xmlns:cx6="http://schemas.microsoft.com/office/drawing/2016/5/12/chartex" xmlns:cx7="http://schemas.microsoft.com/office/drawing/2016/5/13/chartex" xmlns:cx8="http://schemas.microsoft.com/office/drawing/2016/5/14/chartex" xmlns:mc="http://schemas.openxmlformats.org/markup-compatibility/2006" xmlns:aink="http://schemas.microsoft.com/office/drawing/2016/ink" xmlns:am3d="http://schemas.microsoft.com/office/drawing/2017/model3d" xmlns:o="urn:schemas-microsoft-com:office:office" xmlns:r="http://schemas.openxmlformats.org/officeDocument/2006/relationships" xmlns:m="http://schemas.openxmlformats.org/officeDocument/2006/math" xmlns:v="urn:schemas-microsoft-com:vml" xmlns:wp14="http://schemas.microsoft.com/office/word/2010/wordprocessingDrawing" xmlns:wp="http://schemas.openxmlformats.org/drawingml/2006/wordprocessingDrawing" xmlns:w10="urn:schemas-microsoft-com:office:word" xmlns:w="http://schemas.openxmlformats.org/wordprocessingml/2006/main" xmlns:w14="http://schemas.microsoft.com/office/word/2010/wordml" xmlns:w15="http://schemas.microsoft.com/office/word/2012/wordml" xmlns:w16cex="http://schemas.microsoft.com/office/word/2018/wordml/cex" xmlns:w16cid="http://schemas.microsoft.com/office/word/2016/wordml/cid" xmlns:w16="http://schemas.microsoft.com/office/word/2018/wordml" xmlns:w16se="http://schemas.microsoft.com/office/word/2015/wordml/symex" xmlns:wpg="http://schemas.microsoft.com/office/word/2010/wordprocessingGroup" xmlns:wpi="http://schemas.microsoft.com/office/word/2010/wordprocessingInk" xmlns:wne="http://schemas.microsoft.com/office/word/2006/wordml" xmlns:wps="http://schemas.microsoft.com/office/word/2010/wordprocessingShape" mc:Ignorable="w14 w15 w16se w16cid w16 w16cex wp14">
+<w:footnotes xmlns:wpc="http://schemas.microsoft.com/office/word/2010/wordprocessingCanvas" xmlns:cx="http://schemas.microsoft.com/office/drawing/2014/chartex" xmlns:cx1="http://schemas.microsoft.com/office/drawing/2015/9/8/chartex" xmlns:cx2="http://schemas.microsoft.com/office/drawing/2015/10/21/chartex" xmlns:cx3="http://schemas.microsoft.com/office/drawing/2016/5/9/chartex" xmlns:cx4="http://schemas.microsoft.com/office/drawing/2016/5/10/chartex" xmlns:cx5="http://schemas.microsoft.com/office/drawing/2016/5/11/chartex" xmlns:cx6="http://schemas.microsoft.com/office/drawing/2016/5/12/chartex" xmlns:cx7="http://schemas.microsoft.com/office/drawing/2016/5/13/chartex" xmlns:cx8="http://schemas.microsoft.com/office/drawing/2016/5/14/chartex" xmlns:mc="http://schemas.openxmlformats.org/markup-compatibility/2006" xmlns:aink="http://schemas.microsoft.com/office/drawing/2016/ink" xmlns:am3d="http://schemas.microsoft.com/office/drawing/2017/model3d" xmlns:o="urn:schemas-microsoft-com:office:office" xmlns:r="http://schemas.openxmlformats.org/officeDocument/2006/relationships" xmlns:m="http://schemas.openxmlformats.org/officeDocument/2006/math" xmlns:v="urn:schemas-microsoft-com:vml" xmlns:wp14="http://schemas.microsoft.com/office/word/2010/wordprocessingDrawing" xmlns:wp="http://schemas.openxmlformats.org/drawingml/2006/wordprocessingDrawing" xmlns:w10="urn:schemas-microsoft-com:office:word" xmlns:w="http://schemas.openxmlformats.org/wordprocessingml/2006/main" xmlns:w14="http://schemas.microsoft.com/office/word/2010/wordml" xmlns:w15="http://schemas.microsoft.com/office/word/2012/wordml" xmlns:w16cex="http://schemas.microsoft.com/office/word/2018/wordml/cex" xmlns:w16cid="http://schemas.microsoft.com/office/word/2016/wordml/cid" xmlns:w16="http://schemas.microsoft.com/office/word/2018/wordml" xmlns:w16sdtdh="http://schemas.microsoft.com/office/word/2020/wordml/sdtdatahash" xmlns:w16se="http://schemas.microsoft.com/office/word/2015/wordml/symex" xmlns:wpg="http://schemas.microsoft.com/office/word/2010/wordprocessingGroup" xmlns:wpi="http://schemas.microsoft.com/office/word/2010/wordprocessingInk" xmlns:wne="http://schemas.microsoft.com/office/word/2006/wordml" xmlns:wps="http://schemas.microsoft.com/office/word/2010/wordprocessingShape" mc:Ignorable="w14 w15 w16se w16cid w16 w16cex w16sdtdh wp14">
   <w:footnote w:type="separator" w:id="-1">
     <w:p>
       <w:r>
@@ -173,7 +173,7 @@
 </file>
 
 <file path=word/header1.xml><?xml version="1.0" encoding="utf-8"?>
-<w:hdr xmlns:wpc="http://schemas.microsoft.com/office/word/2010/wordprocessingCanvas" xmlns:cx="http://schemas.microsoft.com/office/drawing/2014/chartex" xmlns:cx1="http://schemas.microsoft.com/office/drawing/2015/9/8/chartex" xmlns:cx2="http://schemas.microsoft.com/office/drawing/2015/10/21/chartex" xmlns:cx3="http://schemas.microsoft.com/office/drawing/2016/5/9/chartex" xmlns:cx4="http://schemas.microsoft.com/office/drawing/2016/5/10/chartex" xmlns:cx5="http://schemas.microsoft.com/office/drawing/2016/5/11/chartex" xmlns:cx6="http://schemas.microsoft.com/office/drawing/2016/5/12/chartex" xmlns:cx7="http://schemas.microsoft.com/office/drawing/2016/5/13/chartex" xmlns:cx8="http://schemas.microsoft.com/office/drawing/2016/5/14/chartex" xmlns:mc="http://schemas.openxmlformats.org/markup-compatibility/2006" xmlns:aink="http://schemas.microsoft.com/office/drawing/2016/ink" xmlns:am3d="http://schemas.microsoft.com/office/drawing/2017/model3d" xmlns:o="urn:schemas-microsoft-com:office:office" xmlns:r="http://schemas.openxmlformats.org/officeDocument/2006/relationships" xmlns:m="http://schemas.openxmlformats.org/officeDocument/2006/math" xmlns:v="urn:schemas-microsoft-com:vml" xmlns:wp14="http://schemas.microsoft.com/office/word/2010/wordprocessingDrawing" xmlns:wp="http://schemas.openxmlformats.org/drawingml/2006/wordprocessingDrawing" xmlns:w10="urn:schemas-microsoft-com:office:word" xmlns:w="http://schemas.openxmlformats.org/wordprocessingml/2006/main" xmlns:w14="http://schemas.microsoft.com/office/word/2010/wordml" xmlns:w15="http://schemas.microsoft.com/office/word/2012/wordml" xmlns:w16cex="http://schemas.microsoft.com/office/word/2018/wordml/cex" xmlns:w16cid="http://schemas.microsoft.com/office/word/2016/wordml/cid" xmlns:w16="http://schemas.microsoft.com/office/word/2018/wordml" xmlns:w16se="http://schemas.microsoft.com/office/word/2015/wordml/symex" xmlns:wpg="http://schemas.microsoft.com/office/word/2010/wordprocessingGroup" xmlns:wpi="http://schemas.microsoft.com/office/word/2010/wordprocessingInk" xmlns:wne="http://schemas.microsoft.com/office/word/2006/wordml" xmlns:wps="http://schemas.microsoft.com/office/word/2010/wordprocessingShape" mc:Ignorable="w14 w15 w16se w16cid w16 w16cex wp14">
+<w:hdr xmlns:wpc="http://schemas.microsoft.com/office/word/2010/wordprocessingCanvas" xmlns:cx="http://schemas.microsoft.com/office/drawing/2014/chartex" xmlns:cx1="http://schemas.microsoft.com/office/drawing/2015/9/8/chartex" xmlns:cx2="http://schemas.microsoft.com/office/drawing/2015/10/21/chartex" xmlns:cx3="http://schemas.microsoft.com/office/drawing/2016/5/9/chartex" xmlns:cx4="http://schemas.microsoft.com/office/drawing/2016/5/10/chartex" xmlns:cx5="http://schemas.microsoft.com/office/drawing/2016/5/11/chartex" xmlns:cx6="http://schemas.microsoft.com/office/drawing/2016/5/12/chartex" xmlns:cx7="http://schemas.microsoft.com/office/drawing/2016/5/13/chartex" xmlns:cx8="http://schemas.microsoft.com/office/drawing/2016/5/14/chartex" xmlns:mc="http://schemas.openxmlformats.org/markup-compatibility/2006" xmlns:aink="http://schemas.microsoft.com/office/drawing/2016/ink" xmlns:am3d="http://schemas.microsoft.com/office/drawing/2017/model3d" xmlns:o="urn:schemas-microsoft-com:office:office" xmlns:r="http://schemas.openxmlformats.org/officeDocument/2006/relationships" xmlns:m="http://schemas.openxmlformats.org/officeDocument/2006/math" xmlns:v="urn:schemas-microsoft-com:vml" xmlns:wp14="http://schemas.microsoft.com/office/word/2010/wordprocessingDrawing" xmlns:wp="http://schemas.openxmlformats.org/drawingml/2006/wordprocessingDrawing" xmlns:w10="urn:schemas-microsoft-com:office:word" xmlns:w="http://schemas.openxmlformats.org/wordprocessingml/2006/main" xmlns:w14="http://schemas.microsoft.com/office/word/2010/wordml" xmlns:w15="http://schemas.microsoft.com/office/word/2012/wordml" xmlns:w16cex="http://schemas.microsoft.com/office/word/2018/wordml/cex" xmlns:w16cid="http://schemas.microsoft.com/office/word/2016/wordml/cid" xmlns:w16="http://schemas.microsoft.com/office/word/2018/wordml" xmlns:w16sdtdh="http://schemas.microsoft.com/office/word/2020/wordml/sdtdatahash" xmlns:w16se="http://schemas.microsoft.com/office/word/2015/wordml/symex" xmlns:wpg="http://schemas.microsoft.com/office/word/2010/wordprocessingGroup" xmlns:wpi="http://schemas.microsoft.com/office/word/2010/wordprocessingInk" xmlns:wne="http://schemas.microsoft.com/office/word/2006/wordml" xmlns:wps="http://schemas.microsoft.com/office/word/2010/wordprocessingShape" mc:Ignorable="w14 w15 w16se w16cid w16 w16cex w16sdtdh wp14">
   <w:p>
     <w:pPr>
       <w:pStyle w:val="Header"/>
@@ -183,7 +183,7 @@
 </file>
 
 <file path=word/header2.xml><?xml version="1.0" encoding="utf-8"?>
-<w:hdr xmlns:wpc="http://schemas.microsoft.com/office/word/2010/wordprocessingCanvas" xmlns:cx="http://schemas.microsoft.com/office/drawing/2014/chartex" xmlns:cx1="http://schemas.microsoft.com/office/drawing/2015/9/8/chartex" xmlns:cx2="http://schemas.microsoft.com/office/drawing/2015/10/21/chartex" xmlns:cx3="http://schemas.microsoft.com/office/drawing/2016/5/9/chartex" xmlns:cx4="http://schemas.microsoft.com/office/drawing/2016/5/10/chartex" xmlns:cx5="http://schemas.microsoft.com/office/drawing/2016/5/11/chartex" xmlns:cx6="http://schemas.microsoft.com/office/drawing/2016/5/12/chartex" xmlns:cx7="http://schemas.microsoft.com/office/drawing/2016/5/13/chartex" xmlns:cx8="http://schemas.microsoft.com/office/drawing/2016/5/14/chartex" xmlns:mc="http://schemas.openxmlformats.org/markup-compatibility/2006" xmlns:aink="http://schemas.microsoft.com/office/drawing/2016/ink" xmlns:am3d="http://schemas.microsoft.com/office/drawing/2017/model3d" xmlns:o="urn:schemas-microsoft-com:office:office" xmlns:r="http://schemas.openxmlformats.org/officeDocument/2006/relationships" xmlns:m="http://schemas.openxmlformats.org/officeDocument/2006/math" xmlns:v="urn:schemas-microsoft-com:vml" xmlns:wp14="http://schemas.microsoft.com/office/word/2010/wordprocessingDrawing" xmlns:wp="http://schemas.openxmlformats.org/drawingml/2006/wordprocessingDrawing" xmlns:w10="urn:schemas-microsoft-com:office:word" xmlns:w="http://schemas.openxmlformats.org/wordprocessingml/2006/main" xmlns:w14="http://schemas.microsoft.com/office/word/2010/wordml" xmlns:w15="http://schemas.microsoft.com/office/word/2012/wordml" xmlns:w16cex="http://schemas.microsoft.com/office/word/2018/wordml/cex" xmlns:w16cid="http://schemas.microsoft.com/office/word/2016/wordml/cid" xmlns:w16="http://schemas.microsoft.com/office/word/2018/wordml" xmlns:w16se="http://schemas.microsoft.com/office/word/2015/wordml/symex" xmlns:wpg="http://schemas.microsoft.com/office/word/2010/wordprocessingGroup" xmlns:wpi="http://schemas.microsoft.com/office/word/2010/wordprocessingInk" xmlns:wne="http://schemas.microsoft.com/office/word/2006/wordml" xmlns:wps="http://schemas.microsoft.com/office/word/2010/wordprocessingShape" mc:Ignorable="w14 w15 w16se w16cid w16 w16cex wp14">
+<w:hdr xmlns:wpc="http://schemas.microsoft.com/office/word/2010/wordprocessingCanvas" xmlns:cx="http://schemas.microsoft.com/office/drawing/2014/chartex" xmlns:cx1="http://schemas.microsoft.com/office/drawing/2015/9/8/chartex" xmlns:cx2="http://schemas.microsoft.com/office/drawing/2015/10/21/chartex" xmlns:cx3="http://schemas.microsoft.com/office/drawing/2016/5/9/chartex" xmlns:cx4="http://schemas.microsoft.com/office/drawing/2016/5/10/chartex" xmlns:cx5="http://schemas.microsoft.com/office/drawing/2016/5/11/chartex" xmlns:cx6="http://schemas.microsoft.com/office/drawing/2016/5/12/chartex" xmlns:cx7="http://schemas.microsoft.com/office/drawing/2016/5/13/chartex" xmlns:cx8="http://schemas.microsoft.com/office/drawing/2016/5/14/chartex" xmlns:mc="http://schemas.openxmlformats.org/markup-compatibility/2006" xmlns:aink="http://schemas.microsoft.com/office/drawing/2016/ink" xmlns:am3d="http://schemas.microsoft.com/office/drawing/2017/model3d" xmlns:o="urn:schemas-microsoft-com:office:office" xmlns:r="http://schemas.openxmlformats.org/officeDocument/2006/relationships" xmlns:m="http://schemas.openxmlformats.org/officeDocument/2006/math" xmlns:v="urn:schemas-microsoft-com:vml" xmlns:wp14="http://schemas.microsoft.com/office/word/2010/wordprocessingDrawing" xmlns:wp="http://schemas.openxmlformats.org/drawingml/2006/wordprocessingDrawing" xmlns:w10="urn:schemas-microsoft-com:office:word" xmlns:w="http://schemas.openxmlformats.org/wordprocessingml/2006/main" xmlns:w14="http://schemas.microsoft.com/office/word/2010/wordml" xmlns:w15="http://schemas.microsoft.com/office/word/2012/wordml" xmlns:w16cex="http://schemas.microsoft.com/office/word/2018/wordml/cex" xmlns:w16cid="http://schemas.microsoft.com/office/word/2016/wordml/cid" xmlns:w16="http://schemas.microsoft.com/office/word/2018/wordml" xmlns:w16sdtdh="http://schemas.microsoft.com/office/word/2020/wordml/sdtdatahash" xmlns:w16se="http://schemas.microsoft.com/office/word/2015/wordml/symex" xmlns:wpg="http://schemas.microsoft.com/office/word/2010/wordprocessingGroup" xmlns:wpi="http://schemas.microsoft.com/office/word/2010/wordprocessingInk" xmlns:wne="http://schemas.microsoft.com/office/word/2006/wordml" xmlns:wps="http://schemas.microsoft.com/office/word/2010/wordprocessingShape" mc:Ignorable="w14 w15 w16se w16cid w16 w16cex w16sdtdh wp14">
   <w:p>
     <w:pPr>
       <w:pStyle w:val="BodyText"/>
@@ -448,7 +448,7 @@
 </file>
 
 <file path=word/header3.xml><?xml version="1.0" encoding="utf-8"?>
-<w:hdr xmlns:wpc="http://schemas.microsoft.com/office/word/2010/wordprocessingCanvas" xmlns:cx="http://schemas.microsoft.com/office/drawing/2014/chartex" xmlns:cx1="http://schemas.microsoft.com/office/drawing/2015/9/8/chartex" xmlns:cx2="http://schemas.microsoft.com/office/drawing/2015/10/21/chartex" xmlns:cx3="http://schemas.microsoft.com/office/drawing/2016/5/9/chartex" xmlns:cx4="http://schemas.microsoft.com/office/drawing/2016/5/10/chartex" xmlns:cx5="http://schemas.microsoft.com/office/drawing/2016/5/11/chartex" xmlns:cx6="http://schemas.microsoft.com/office/drawing/2016/5/12/chartex" xmlns:cx7="http://schemas.microsoft.com/office/drawing/2016/5/13/chartex" xmlns:cx8="http://schemas.microsoft.com/office/drawing/2016/5/14/chartex" xmlns:mc="http://schemas.openxmlformats.org/markup-compatibility/2006" xmlns:aink="http://schemas.microsoft.com/office/drawing/2016/ink" xmlns:am3d="http://schemas.microsoft.com/office/drawing/2017/model3d" xmlns:o="urn:schemas-microsoft-com:office:office" xmlns:r="http://schemas.openxmlformats.org/officeDocument/2006/relationships" xmlns:m="http://schemas.openxmlformats.org/officeDocument/2006/math" xmlns:v="urn:schemas-microsoft-com:vml" xmlns:wp14="http://schemas.microsoft.com/office/word/2010/wordprocessingDrawing" xmlns:wp="http://schemas.openxmlformats.org/drawingml/2006/wordprocessingDrawing" xmlns:w10="urn:schemas-microsoft-com:office:word" xmlns:w="http://schemas.openxmlformats.org/wordprocessingml/2006/main" xmlns:w14="http://schemas.microsoft.com/office/word/2010/wordml" xmlns:w15="http://schemas.microsoft.com/office/word/2012/wordml" xmlns:w16cex="http://schemas.microsoft.com/office/word/2018/wordml/cex" xmlns:w16cid="http://schemas.microsoft.com/office/word/2016/wordml/cid" xmlns:w16="http://schemas.microsoft.com/office/word/2018/wordml" xmlns:w16se="http://schemas.microsoft.com/office/word/2015/wordml/symex" xmlns:wpg="http://schemas.microsoft.com/office/word/2010/wordprocessingGroup" xmlns:wpi="http://schemas.microsoft.com/office/word/2010/wordprocessingInk" xmlns:wne="http://schemas.microsoft.com/office/word/2006/wordml" xmlns:wps="http://schemas.microsoft.com/office/word/2010/wordprocessingShape" mc:Ignorable="w14 w15 w16se w16cid w16 w16cex wp14">
+<w:hdr xmlns:wpc="http://schemas.microsoft.com/office/word/2010/wordprocessingCanvas" xmlns:cx="http://schemas.microsoft.com/office/drawing/2014/chartex" xmlns:cx1="http://schemas.microsoft.com/office/drawing/2015/9/8/chartex" xmlns:cx2="http://schemas.microsoft.com/office/drawing/2015/10/21/chartex" xmlns:cx3="http://schemas.microsoft.com/office/drawing/2016/5/9/chartex" xmlns:cx4="http://schemas.microsoft.com/office/drawing/2016/5/10/chartex" xmlns:cx5="http://schemas.microsoft.com/office/drawing/2016/5/11/chartex" xmlns:cx6="http://schemas.microsoft.com/office/drawing/2016/5/12/chartex" xmlns:cx7="http://schemas.microsoft.com/office/drawing/2016/5/13/chartex" xmlns:cx8="http://schemas.microsoft.com/office/drawing/2016/5/14/chartex" xmlns:mc="http://schemas.openxmlformats.org/markup-compatibility/2006" xmlns:aink="http://schemas.microsoft.com/office/drawing/2016/ink" xmlns:am3d="http://schemas.microsoft.com/office/drawing/2017/model3d" xmlns:o="urn:schemas-microsoft-com:office:office" xmlns:r="http://schemas.openxmlformats.org/officeDocument/2006/relationships" xmlns:m="http://schemas.openxmlformats.org/officeDocument/2006/math" xmlns:v="urn:schemas-microsoft-com:vml" xmlns:wp14="http://schemas.microsoft.com/office/word/2010/wordprocessingDrawing" xmlns:wp="http://schemas.openxmlformats.org/drawingml/2006/wordprocessingDrawing" xmlns:w10="urn:schemas-microsoft-com:office:word" xmlns:w="http://schemas.openxmlformats.org/wordprocessingml/2006/main" xmlns:w14="http://schemas.microsoft.com/office/word/2010/wordml" xmlns:w15="http://schemas.microsoft.com/office/word/2012/wordml" xmlns:w16cex="http://schemas.microsoft.com/office/word/2018/wordml/cex" xmlns:w16cid="http://schemas.microsoft.com/office/word/2016/wordml/cid" xmlns:w16="http://schemas.microsoft.com/office/word/2018/wordml" xmlns:w16sdtdh="http://schemas.microsoft.com/office/word/2020/wordml/sdtdatahash" xmlns:w16se="http://schemas.microsoft.com/office/word/2015/wordml/symex" xmlns:wpg="http://schemas.microsoft.com/office/word/2010/wordprocessingGroup" xmlns:wpi="http://schemas.microsoft.com/office/word/2010/wordprocessingInk" xmlns:wne="http://schemas.microsoft.com/office/word/2006/wordml" xmlns:wps="http://schemas.microsoft.com/office/word/2010/wordprocessingShape" mc:Ignorable="w14 w15 w16se w16cid w16 w16cex w16sdtdh wp14">
   <w:p>
     <w:pPr>
       <w:pStyle w:val="Header"/>
@@ -458,7 +458,7 @@
 </file>
 
 <file path=word/numbering.xml><?xml version="1.0" encoding="utf-8"?>
-<w:numbering xmlns:wpc="http://schemas.microsoft.com/office/word/2010/wordprocessingCanvas" xmlns:cx="http://schemas.microsoft.com/office/drawing/2014/chartex" xmlns:cx1="http://schemas.microsoft.com/office/drawing/2015/9/8/chartex" xmlns:cx2="http://schemas.microsoft.com/office/drawing/2015/10/21/chartex" xmlns:cx3="http://schemas.microsoft.com/office/drawing/2016/5/9/chartex" xmlns:cx4="http://schemas.microsoft.com/office/drawing/2016/5/10/chartex" xmlns:cx5="http://schemas.microsoft.com/office/drawing/2016/5/11/chartex" xmlns:cx6="http://schemas.microsoft.com/office/drawing/2016/5/12/chartex" xmlns:cx7="http://schemas.microsoft.com/office/drawing/2016/5/13/chartex" xmlns:cx8="http://schemas.microsoft.com/office/drawing/2016/5/14/chartex" xmlns:mc="http://schemas.openxmlformats.org/markup-compatibility/2006" xmlns:aink="http://schemas.microsoft.com/office/drawing/2016/ink" xmlns:am3d="http://schemas.microsoft.com/office/drawing/2017/model3d" xmlns:o="urn:schemas-microsoft-com:office:office" xmlns:r="http://schemas.openxmlformats.org/officeDocument/2006/relationships" xmlns:m="http://schemas.openxmlformats.org/officeDocument/2006/math" xmlns:v="urn:schemas-microsoft-com:vml" xmlns:wp14="http://schemas.microsoft.com/office/word/2010/wordprocessingDrawing" xmlns:wp="http://schemas.openxmlformats.org/drawingml/2006/wordprocessingDrawing" xmlns:w10="urn:schemas-microsoft-com:office:word" xmlns:w="http://schemas.openxmlformats.org/wordprocessingml/2006/main" xmlns:w14="http://schemas.microsoft.com/office/word/2010/wordml" xmlns:w15="http://schemas.microsoft.com/office/word/2012/wordml" xmlns:w16cex="http://schemas.microsoft.com/office/word/2018/wordml/cex" xmlns:w16cid="http://schemas.microsoft.com/office/word/2016/wordml/cid" xmlns:w16="http://schemas.microsoft.com/office/word/2018/wordml" xmlns:w16se="http://schemas.microsoft.com/office/word/2015/wordml/symex" xmlns:wpg="http://schemas.microsoft.com/office/word/2010/wordprocessingGroup" xmlns:wpi="http://schemas.microsoft.com/office/word/2010/wordprocessingInk" xmlns:wne="http://schemas.microsoft.com/office/word/2006/wordml" xmlns:wps="http://schemas.microsoft.com/office/word/2010/wordprocessingShape" mc:Ignorable="w14 w15 w16se w16cid w16 w16cex wp14">
+<w:numbering xmlns:wpc="http://schemas.microsoft.com/office/word/2010/wordprocessingCanvas" xmlns:cx="http://schemas.microsoft.com/office/drawing/2014/chartex" xmlns:cx1="http://schemas.microsoft.com/office/drawing/2015/9/8/chartex" xmlns:cx2="http://schemas.microsoft.com/office/drawing/2015/10/21/chartex" xmlns:cx3="http://schemas.microsoft.com/office/drawing/2016/5/9/chartex" xmlns:cx4="http://schemas.microsoft.com/office/drawing/2016/5/10/chartex" xmlns:cx5="http://schemas.microsoft.com/office/drawing/2016/5/11/chartex" xmlns:cx6="http://schemas.microsoft.com/office/drawing/2016/5/12/chartex" xmlns:cx7="http://schemas.microsoft.com/office/drawing/2016/5/13/chartex" xmlns:cx8="http://schemas.microsoft.com/office/drawing/2016/5/14/chartex" xmlns:mc="http://schemas.openxmlformats.org/markup-compatibility/2006" xmlns:aink="http://schemas.microsoft.com/office/drawing/2016/ink" xmlns:am3d="http://schemas.microsoft.com/office/drawing/2017/model3d" xmlns:o="urn:schemas-microsoft-com:office:office" xmlns:r="http://schemas.openxmlformats.org/officeDocument/2006/relationships" xmlns:m="http://schemas.openxmlformats.org/officeDocument/2006/math" xmlns:v="urn:schemas-microsoft-com:vml" xmlns:wp14="http://schemas.microsoft.com/office/word/2010/wordprocessingDrawing" xmlns:wp="http://schemas.openxmlformats.org/drawingml/2006/wordprocessingDrawing" xmlns:w10="urn:schemas-microsoft-com:office:word" xmlns:w="http://schemas.openxmlformats.org/wordprocessingml/2006/main" xmlns:w14="http://schemas.microsoft.com/office/word/2010/wordml" xmlns:w15="http://schemas.microsoft.com/office/word/2012/wordml" xmlns:w16cex="http://schemas.microsoft.com/office/word/2018/wordml/cex" xmlns:w16cid="http://schemas.microsoft.com/office/word/2016/wordml/cid" xmlns:w16="http://schemas.microsoft.com/office/word/2018/wordml" xmlns:w16sdtdh="http://schemas.microsoft.com/office/word/2020/wordml/sdtdatahash" xmlns:w16se="http://schemas.microsoft.com/office/word/2015/wordml/symex" xmlns:wpg="http://schemas.microsoft.com/office/word/2010/wordprocessingGroup" xmlns:wpi="http://schemas.microsoft.com/office/word/2010/wordprocessingInk" xmlns:wne="http://schemas.microsoft.com/office/word/2006/wordml" xmlns:wps="http://schemas.microsoft.com/office/word/2010/wordprocessingShape" mc:Ignorable="w14 w15 w16se w16cid w16 w16cex w16sdtdh wp14">
   <w:abstractNum w:abstractNumId="0" w15:restartNumberingAfterBreak="0">
     <w:nsid w:val="211F615A"/>
     <w:multiLevelType w:val="singleLevel"/>
@@ -579,7 +579,7 @@
 </file>
 
 <file path=word/styles.xml><?xml version="1.0" encoding="utf-8"?>
-<w:styles xmlns:mc="http://schemas.openxmlformats.org/markup-compatibility/2006" xmlns:r="http://schemas.openxmlformats.org/officeDocument/2006/relationships" xmlns:w="http://schemas.openxmlformats.org/wordprocessingml/2006/main" xmlns:w14="http://schemas.microsoft.com/office/word/2010/wordml" xmlns:w15="http://schemas.microsoft.com/office/word/2012/wordml" xmlns:w16cex="http://schemas.microsoft.com/office/word/2018/wordml/cex" xmlns:w16cid="http://schemas.microsoft.com/office/word/2016/wordml/cid" xmlns:w16="http://schemas.microsoft.com/office/word/2018/wordml" xmlns:w16se="http://schemas.microsoft.com/office/word/2015/wordml/symex" mc:Ignorable="w14 w15 w16se w16cid w16 w16cex">
+<w:styles xmlns:mc="http://schemas.openxmlformats.org/markup-compatibility/2006" xmlns:r="http://schemas.openxmlformats.org/officeDocument/2006/relationships" xmlns:w="http://schemas.openxmlformats.org/wordprocessingml/2006/main" xmlns:w14="http://schemas.microsoft.com/office/word/2010/wordml" xmlns:w15="http://schemas.microsoft.com/office/word/2012/wordml" xmlns:w16cex="http://schemas.microsoft.com/office/word/2018/wordml/cex" xmlns:w16cid="http://schemas.microsoft.com/office/word/2016/wordml/cid" xmlns:w16="http://schemas.microsoft.com/office/word/2018/wordml" xmlns:w16sdtdh="http://schemas.microsoft.com/office/word/2020/wordml/sdtdatahash" xmlns:w16se="http://schemas.microsoft.com/office/word/2015/wordml/symex" mc:Ignorable="w14 w15 w16se w16cid w16 w16cex w16sdtdh">
   <w:docDefaults>
     <w:rPrDefault>
       <w:rPr>
@@ -895,8 +895,10 @@
     <w:name w:val="heading 1"/>
     <w:next w:val="Normal"/>
     <w:qFormat/>
-    <w:rsid w:val="00822E91"/>
-    <w:pPr>
+    <w:rsid w:val="00D216F9"/>
+    <w:pPr>
+      <w:keepNext/>
+      <w:widowControl w:val="0"/>
       <w:spacing w:before="240" w:after="240"/>
       <w:jc w:val="center"/>
       <w:outlineLvl w:val="0"/>
@@ -1530,16 +1532,15 @@
 </file>
 
 <file path=customXml/item1.xml><?xml version="1.0" encoding="utf-8"?>
-<p:properties xmlns:p="http://schemas.microsoft.com/office/2006/metadata/properties" xmlns:xsi="http://www.w3.org/2001/XMLSchema-instance" xmlns:pc="http://schemas.microsoft.com/office/infopath/2007/PartnerControls">
-  <documentManagement/>
-</p:properties>
+<?mso-contentType ?>
+<FormTemplates xmlns="http://schemas.microsoft.com/sharepoint/v3/contenttype/forms">
+  <Display>DocumentLibraryForm</Display>
+  <Edit>DocumentLibraryForm</Edit>
+  <New>DocumentLibraryForm</New>
+</FormTemplates>
 </file>
 
 <file path=customXml/item2.xml><?xml version="1.0" encoding="utf-8"?>
-<b:Sources xmlns:b="http://schemas.openxmlformats.org/officeDocument/2006/bibliography" xmlns="http://schemas.openxmlformats.org/officeDocument/2006/bibliography" SelectedStyle="\APA.XSL" StyleName="APA"/>
-</file>
-
-<file path=customXml/item3.xml><?xml version="1.0" encoding="utf-8"?>
 <ct:contentTypeSchema xmlns:ct="http://schemas.microsoft.com/office/2006/metadata/contentType" xmlns:ma="http://schemas.microsoft.com/office/2006/metadata/properties/metaAttributes" ct:_="" ma:_="" ma:contentTypeName="Document" ma:contentTypeID="0x010100B118E96491D53C4CB989A60BE9D2D8A3" ma:contentTypeVersion="1" ma:contentTypeDescription="Create a new document." ma:contentTypeScope="" ma:versionID="d24534a43eb3715cef82e242f4ae5c7e">
   <xsd:schema xmlns:xsd="http://www.w3.org/2001/XMLSchema" xmlns:xs="http://www.w3.org/2001/XMLSchema" xmlns:p="http://schemas.microsoft.com/office/2006/metadata/properties" targetNamespace="http://schemas.microsoft.com/office/2006/metadata/properties" ma:root="true" ma:fieldsID="65be23c65578221b5c50fdc20cf0be97">
     <xsd:element name="properties">
@@ -1653,33 +1654,25 @@
 </ct:contentTypeSchema>
 </file>
 
+<file path=customXml/item3.xml><?xml version="1.0" encoding="utf-8"?>
+<b:Sources xmlns:b="http://schemas.openxmlformats.org/officeDocument/2006/bibliography" xmlns="http://schemas.openxmlformats.org/officeDocument/2006/bibliography" SelectedStyle="\APA.XSL" StyleName="APA"/>
+</file>
+
 <file path=customXml/item4.xml><?xml version="1.0" encoding="utf-8"?>
-<?mso-contentType ?>
-<FormTemplates xmlns="http://schemas.microsoft.com/sharepoint/v3/contenttype/forms">
-  <Display>DocumentLibraryForm</Display>
-  <Edit>DocumentLibraryForm</Edit>
-  <New>DocumentLibraryForm</New>
-</FormTemplates>
+<p:properties xmlns:p="http://schemas.microsoft.com/office/2006/metadata/properties" xmlns:xsi="http://www.w3.org/2001/XMLSchema-instance" xmlns:pc="http://schemas.microsoft.com/office/infopath/2007/PartnerControls">
+  <documentManagement/>
+</p:properties>
 </file>
 
 <file path=customXml/itemProps1.xml><?xml version="1.0" encoding="utf-8"?>
-<ds:datastoreItem xmlns:ds="http://schemas.openxmlformats.org/officeDocument/2006/customXml" ds:itemID="{327A45DB-A2D4-4A53-A577-FBDDD37F9A13}">
+<ds:datastoreItem xmlns:ds="http://schemas.openxmlformats.org/officeDocument/2006/customXml" ds:itemID="{D99592BF-3201-4398-B0B4-439720EF204E}">
   <ds:schemaRefs>
-    <ds:schemaRef ds:uri="http://schemas.microsoft.com/office/2006/metadata/properties"/>
-    <ds:schemaRef ds:uri="http://schemas.microsoft.com/office/infopath/2007/PartnerControls"/>
+    <ds:schemaRef ds:uri="http://schemas.microsoft.com/sharepoint/v3/contenttype/forms"/>
   </ds:schemaRefs>
 </ds:datastoreItem>
 </file>
 
 <file path=customXml/itemProps2.xml><?xml version="1.0" encoding="utf-8"?>
-<ds:datastoreItem xmlns:ds="http://schemas.openxmlformats.org/officeDocument/2006/customXml" ds:itemID="{C9978420-16C7-4454-BE0D-366C2427C445}">
-  <ds:schemaRefs>
-    <ds:schemaRef ds:uri="http://schemas.openxmlformats.org/officeDocument/2006/bibliography"/>
-  </ds:schemaRefs>
-</ds:datastoreItem>
-</file>
-
-<file path=customXml/itemProps3.xml><?xml version="1.0" encoding="utf-8"?>
 <ds:datastoreItem xmlns:ds="http://schemas.openxmlformats.org/officeDocument/2006/customXml" ds:itemID="{E694EA85-46CE-4CD6-8DFD-480DC87DB4B3}">
   <ds:schemaRefs>
     <ds:schemaRef ds:uri="http://schemas.microsoft.com/office/2006/metadata/contentType"/>
@@ -1695,10 +1688,19 @@
 </ds:datastoreItem>
 </file>
 
+<file path=customXml/itemProps3.xml><?xml version="1.0" encoding="utf-8"?>
+<ds:datastoreItem xmlns:ds="http://schemas.openxmlformats.org/officeDocument/2006/customXml" ds:itemID="{C9978420-16C7-4454-BE0D-366C2427C445}">
+  <ds:schemaRefs>
+    <ds:schemaRef ds:uri="http://schemas.openxmlformats.org/officeDocument/2006/bibliography"/>
+  </ds:schemaRefs>
+</ds:datastoreItem>
+</file>
+
 <file path=customXml/itemProps4.xml><?xml version="1.0" encoding="utf-8"?>
-<ds:datastoreItem xmlns:ds="http://schemas.openxmlformats.org/officeDocument/2006/customXml" ds:itemID="{D99592BF-3201-4398-B0B4-439720EF204E}">
+<ds:datastoreItem xmlns:ds="http://schemas.openxmlformats.org/officeDocument/2006/customXml" ds:itemID="{327A45DB-A2D4-4A53-A577-FBDDD37F9A13}">
   <ds:schemaRefs>
-    <ds:schemaRef ds:uri="http://schemas.microsoft.com/sharepoint/v3/contenttype/forms"/>
+    <ds:schemaRef ds:uri="http://schemas.microsoft.com/office/2006/metadata/properties"/>
+    <ds:schemaRef ds:uri="http://schemas.microsoft.com/office/infopath/2007/PartnerControls"/>
   </ds:schemaRefs>
 </ds:datastoreItem>
 </file>
</xml_diff>